<commit_message>
added assets and content for home page
</commit_message>
<xml_diff>
--- a/lesson12/pdf/Site Plan.docx
+++ b/lesson12/pdf/Site Plan.docx
@@ -141,7 +141,6 @@
         </w:rPr>
         <w:t xml:space="preserve">The name of the website will be </w:t>
       </w:r>
-      <w:proofErr w:type="gramStart"/>
       <w:r>
         <w:rPr>
           <w:rFonts w:ascii="Times New Roman" w:hAnsi="Times New Roman" w:cs="Times New Roman"/>
@@ -202,7 +201,6 @@
         </w:rPr>
         <w:t>ommerce.com</w:t>
       </w:r>
-      <w:proofErr w:type="gramEnd"/>
       <w:r>
         <w:rPr>
           <w:rFonts w:ascii="Times New Roman" w:hAnsi="Times New Roman" w:cs="Times New Roman"/>
@@ -1390,6 +1388,62 @@
           <w:rFonts w:ascii="Times New Roman" w:hAnsi="Times New Roman" w:cs="Times New Roman"/>
           <w:b/>
           <w:bCs/>
+          <w:sz w:val="32"/>
+          <w:szCs w:val="32"/>
+        </w:rPr>
+      </w:pPr>
+      <w:r>
+        <w:rPr>
+          <w:rFonts w:ascii="Times New Roman" w:hAnsi="Times New Roman" w:cs="Times New Roman"/>
+          <w:b/>
+          <w:bCs/>
+          <w:sz w:val="32"/>
+          <w:szCs w:val="32"/>
+        </w:rPr>
+        <w:drawing>
+          <wp:inline distT="0" distB="0" distL="0" distR="0" wp14:anchorId="133177B1" wp14:editId="2C61FFCD">
+            <wp:extent cx="5943600" cy="796290"/>
+            <wp:effectExtent l="0" t="0" r="0" b="3810"/>
+            <wp:docPr id="8" name="Picture 8" descr="A picture containing graphical user interface&#10;&#10;Description automatically generated"/>
+            <wp:cNvGraphicFramePr>
+              <a:graphicFrameLocks xmlns:a="http://schemas.openxmlformats.org/drawingml/2006/main" noChangeAspect="1"/>
+            </wp:cNvGraphicFramePr>
+            <a:graphic xmlns:a="http://schemas.openxmlformats.org/drawingml/2006/main">
+              <a:graphicData uri="http://schemas.openxmlformats.org/drawingml/2006/picture">
+                <pic:pic xmlns:pic="http://schemas.openxmlformats.org/drawingml/2006/picture">
+                  <pic:nvPicPr>
+                    <pic:cNvPr id="8" name="Picture 8" descr="A picture containing graphical user interface&#10;&#10;Description automatically generated"/>
+                    <pic:cNvPicPr/>
+                  </pic:nvPicPr>
+                  <pic:blipFill>
+                    <a:blip r:embed="rId10"/>
+                    <a:stretch>
+                      <a:fillRect/>
+                    </a:stretch>
+                  </pic:blipFill>
+                  <pic:spPr>
+                    <a:xfrm>
+                      <a:off x="0" y="0"/>
+                      <a:ext cx="5943600" cy="796290"/>
+                    </a:xfrm>
+                    <a:prstGeom prst="rect">
+                      <a:avLst/>
+                    </a:prstGeom>
+                  </pic:spPr>
+                </pic:pic>
+              </a:graphicData>
+            </a:graphic>
+          </wp:inline>
+        </w:drawing>
+      </w:r>
+    </w:p>
+    <w:p>
+      <w:pPr>
+        <w:spacing w:after="0" w:line="480" w:lineRule="auto"/>
+        <w:rPr>
+          <w:rFonts w:ascii="Times New Roman" w:hAnsi="Times New Roman" w:cs="Times New Roman"/>
+          <w:b/>
+          <w:bCs/>
           <w:sz w:val="28"/>
           <w:szCs w:val="28"/>
           <w:u w:val="single"/>
@@ -2113,6 +2167,7 @@
           <w:szCs w:val="28"/>
           <w:u w:val="single"/>
         </w:rPr>
+        <w:lastRenderedPageBreak/>
         <w:t>Social Links Hover</w:t>
       </w:r>
     </w:p>
@@ -2618,7 +2673,7 @@
                     <pic:cNvPicPr/>
                   </pic:nvPicPr>
                   <pic:blipFill>
-                    <a:blip r:embed="rId10" cstate="print">
+                    <a:blip r:embed="rId11" cstate="print">
                       <a:extLst>
                         <a:ext uri="{28A0092B-C50C-407E-A947-70E740481C1C}">
                           <a14:useLocalDpi xmlns:a14="http://schemas.microsoft.com/office/drawing/2010/main" val="0"/>
@@ -2743,7 +2798,7 @@
                     <pic:cNvPicPr/>
                   </pic:nvPicPr>
                   <pic:blipFill>
-                    <a:blip r:embed="rId11" cstate="print">
+                    <a:blip r:embed="rId12" cstate="print">
                       <a:extLst>
                         <a:ext uri="{28A0092B-C50C-407E-A947-70E740481C1C}">
                           <a14:useLocalDpi xmlns:a14="http://schemas.microsoft.com/office/drawing/2010/main" val="0"/>
@@ -2914,7 +2969,7 @@
                     <pic:cNvPicPr/>
                   </pic:nvPicPr>
                   <pic:blipFill>
-                    <a:blip r:embed="rId12" cstate="print">
+                    <a:blip r:embed="rId13" cstate="print">
                       <a:extLst>
                         <a:ext uri="{28A0092B-C50C-407E-A947-70E740481C1C}">
                           <a14:useLocalDpi xmlns:a14="http://schemas.microsoft.com/office/drawing/2010/main" val="0"/>
@@ -2970,7 +3025,7 @@
       </w:pPr>
     </w:p>
     <w:sectPr>
-      <w:headerReference w:type="default" r:id="rId13"/>
+      <w:headerReference w:type="default" r:id="rId14"/>
       <w:pgSz w:w="12240" w:h="15840"/>
       <w:pgMar w:top="1440" w:right="1440" w:bottom="1440" w:left="1440" w:header="720" w:footer="720" w:gutter="0"/>
       <w:cols w:space="720"/>

</xml_diff>